<commit_message>
Enemies spawn correctly, but no hurts
</commit_message>
<xml_diff>
--- a/House Spouse 2.docx
+++ b/House Spouse 2.docx
@@ -150,11 +150,9 @@
           <w:numId w:val="1"/>
         </w:numPr>
       </w:pPr>
-      <w:proofErr w:type="spellStart"/>
       <w:r>
         <w:t>Medibang</w:t>
       </w:r>
-      <w:proofErr w:type="spellEnd"/>
       <w:r>
         <w:t xml:space="preserve"> Paint</w:t>
       </w:r>
@@ -168,261 +166,235 @@
         </w:numPr>
       </w:pPr>
       <w:r>
-        <w:t>Paint Pro</w:t>
-      </w:r>
-    </w:p>
-    <w:p>
-      <w:pPr>
-        <w:rPr>
-          <w:b/>
-          <w:sz w:val="24"/>
-        </w:rPr>
-      </w:pPr>
-      <w:r>
-        <w:rPr>
-          <w:b/>
-          <w:sz w:val="24"/>
-        </w:rPr>
-        <w:t>Credits:</w:t>
-      </w:r>
-    </w:p>
-    <w:p>
-      <w:pPr>
-        <w:rPr>
-          <w:sz w:val="24"/>
-        </w:rPr>
-      </w:pPr>
-      <w:r>
-        <w:rPr>
-          <w:sz w:val="24"/>
-        </w:rPr>
-        <w:t xml:space="preserve">Jeremy </w:t>
-      </w:r>
-      <w:proofErr w:type="spellStart"/>
-      <w:r>
-        <w:rPr>
-          <w:sz w:val="24"/>
-        </w:rPr>
-        <w:t>Callinan</w:t>
-      </w:r>
-      <w:proofErr w:type="spellEnd"/>
-    </w:p>
-    <w:p>
-      <w:pPr>
-        <w:rPr>
-          <w:sz w:val="24"/>
-        </w:rPr>
-      </w:pPr>
-      <w:r>
-        <w:rPr>
-          <w:sz w:val="24"/>
-        </w:rPr>
-        <w:t>Joel Austin</w:t>
-      </w:r>
-    </w:p>
-    <w:p>
-      <w:pPr>
-        <w:rPr>
-          <w:sz w:val="24"/>
-        </w:rPr>
-      </w:pPr>
-      <w:r>
-        <w:rPr>
-          <w:sz w:val="24"/>
-        </w:rPr>
-        <w:t>Greg</w:t>
-      </w:r>
-      <w:r>
-        <w:rPr>
-          <w:sz w:val="24"/>
-        </w:rPr>
-        <w:t xml:space="preserve"> </w:t>
-      </w:r>
-      <w:proofErr w:type="spellStart"/>
-      <w:r>
-        <w:rPr>
-          <w:sz w:val="24"/>
-        </w:rPr>
-        <w:t>Mckibbin</w:t>
-      </w:r>
-      <w:proofErr w:type="spellEnd"/>
-    </w:p>
-    <w:p>
-      <w:pPr>
-        <w:rPr>
-          <w:sz w:val="24"/>
-        </w:rPr>
-      </w:pPr>
-      <w:r>
-        <w:rPr>
-          <w:sz w:val="24"/>
-        </w:rPr>
-        <w:t>Alex</w:t>
-      </w:r>
-      <w:r>
-        <w:rPr>
-          <w:sz w:val="24"/>
-        </w:rPr>
-        <w:t xml:space="preserve"> </w:t>
-      </w:r>
-      <w:r>
-        <w:rPr>
-          <w:sz w:val="24"/>
-        </w:rPr>
-        <w:t>Magee</w:t>
-      </w:r>
-    </w:p>
-    <w:p>
-      <w:pPr>
-        <w:rPr>
-          <w:sz w:val="24"/>
-        </w:rPr>
-      </w:pPr>
-      <w:r>
-        <w:rPr>
-          <w:sz w:val="24"/>
-        </w:rPr>
-        <w:t xml:space="preserve">Anna </w:t>
-      </w:r>
-      <w:proofErr w:type="spellStart"/>
-      <w:r>
-        <w:rPr>
-          <w:sz w:val="24"/>
-        </w:rPr>
-        <w:t>Bajkowsky</w:t>
-      </w:r>
-      <w:proofErr w:type="spellEnd"/>
-    </w:p>
-    <w:p>
-      <w:pPr>
-        <w:rPr>
-          <w:sz w:val="24"/>
-        </w:rPr>
-      </w:pPr>
-      <w:r>
-        <w:rPr>
-          <w:sz w:val="24"/>
-        </w:rPr>
-        <w:t>Julian</w:t>
-      </w:r>
-      <w:r>
-        <w:rPr>
-          <w:sz w:val="24"/>
-        </w:rPr>
-        <w:t xml:space="preserve"> Rowe</w:t>
-      </w:r>
-    </w:p>
-    <w:p>
-      <w:pPr>
-        <w:rPr>
-          <w:sz w:val="24"/>
-        </w:rPr>
-      </w:pPr>
-      <w:r>
-        <w:rPr>
-          <w:sz w:val="24"/>
-        </w:rPr>
-        <w:t>Erica</w:t>
-      </w:r>
-      <w:r>
-        <w:rPr>
-          <w:sz w:val="24"/>
-        </w:rPr>
-        <w:t xml:space="preserve"> Isenberg</w:t>
-      </w:r>
-    </w:p>
-    <w:p>
-      <w:pPr>
-        <w:rPr>
-          <w:sz w:val="24"/>
-        </w:rPr>
-      </w:pPr>
-      <w:r>
-        <w:rPr>
-          <w:sz w:val="24"/>
-        </w:rPr>
-        <w:t>Katie</w:t>
-      </w:r>
-      <w:r>
-        <w:rPr>
-          <w:sz w:val="24"/>
-        </w:rPr>
-        <w:t xml:space="preserve"> </w:t>
-      </w:r>
-      <w:r>
-        <w:rPr>
-          <w:sz w:val="24"/>
-        </w:rPr>
-        <w:t>Jones</w:t>
-      </w:r>
-    </w:p>
-    <w:p>
-      <w:pPr>
-        <w:rPr>
-          <w:sz w:val="24"/>
-        </w:rPr>
-      </w:pPr>
-      <w:r>
-        <w:rPr>
-          <w:sz w:val="24"/>
-        </w:rPr>
-        <w:t>Ryan Filas</w:t>
-      </w:r>
-    </w:p>
-    <w:p>
-      <w:pPr>
-        <w:rPr>
-          <w:sz w:val="24"/>
-        </w:rPr>
-      </w:pPr>
-      <w:r>
-        <w:rPr>
-          <w:sz w:val="24"/>
-        </w:rPr>
-        <w:t>Evan</w:t>
-      </w:r>
-      <w:r>
-        <w:rPr>
-          <w:sz w:val="24"/>
-        </w:rPr>
-        <w:t xml:space="preserve"> </w:t>
-      </w:r>
-      <w:r>
-        <w:rPr>
-          <w:sz w:val="24"/>
-        </w:rPr>
-        <w:t>Griffin</w:t>
-      </w:r>
-    </w:p>
-    <w:p>
-      <w:pPr>
-        <w:rPr>
-          <w:sz w:val="24"/>
-        </w:rPr>
-      </w:pPr>
-      <w:r>
-        <w:rPr>
-          <w:sz w:val="24"/>
-        </w:rPr>
-        <w:t xml:space="preserve">Matt </w:t>
-      </w:r>
-      <w:proofErr w:type="spellStart"/>
-      <w:r>
-        <w:rPr>
-          <w:sz w:val="24"/>
-        </w:rPr>
-        <w:t>Dubov</w:t>
-      </w:r>
-      <w:proofErr w:type="spellEnd"/>
-    </w:p>
-    <w:p>
-      <w:pPr>
-        <w:rPr>
-          <w:sz w:val="24"/>
-        </w:rPr>
-      </w:pPr>
+        <w:t>Visual Studio Code</w:t>
+      </w:r>
       <w:bookmarkStart w:id="0" w:name="_GoBack"/>
       <w:bookmarkEnd w:id="0"/>
+    </w:p>
+    <w:p>
+      <w:pPr>
+        <w:rPr>
+          <w:b/>
+          <w:sz w:val="24"/>
+        </w:rPr>
+      </w:pPr>
+      <w:r>
+        <w:rPr>
+          <w:b/>
+          <w:sz w:val="24"/>
+        </w:rPr>
+        <w:t>Credits:</w:t>
+      </w:r>
+    </w:p>
+    <w:p>
+      <w:pPr>
+        <w:rPr>
+          <w:sz w:val="24"/>
+        </w:rPr>
+      </w:pPr>
+      <w:r>
+        <w:rPr>
+          <w:sz w:val="24"/>
+        </w:rPr>
+        <w:t>Jeremy Callinan</w:t>
+      </w:r>
+    </w:p>
+    <w:p>
+      <w:pPr>
+        <w:rPr>
+          <w:sz w:val="24"/>
+        </w:rPr>
+      </w:pPr>
+      <w:r>
+        <w:rPr>
+          <w:sz w:val="24"/>
+        </w:rPr>
+        <w:t>Joel Austin</w:t>
+      </w:r>
+    </w:p>
+    <w:p>
+      <w:pPr>
+        <w:rPr>
+          <w:sz w:val="24"/>
+        </w:rPr>
+      </w:pPr>
+      <w:r>
+        <w:rPr>
+          <w:sz w:val="24"/>
+        </w:rPr>
+        <w:t>Greg</w:t>
+      </w:r>
+      <w:r>
+        <w:rPr>
+          <w:sz w:val="24"/>
+        </w:rPr>
+        <w:t xml:space="preserve"> Mckibbin</w:t>
+      </w:r>
+    </w:p>
+    <w:p>
+      <w:pPr>
+        <w:rPr>
+          <w:sz w:val="24"/>
+        </w:rPr>
+      </w:pPr>
+      <w:r>
+        <w:rPr>
+          <w:sz w:val="24"/>
+        </w:rPr>
+        <w:t>Alex</w:t>
+      </w:r>
+      <w:r>
+        <w:rPr>
+          <w:sz w:val="24"/>
+        </w:rPr>
+        <w:t xml:space="preserve"> </w:t>
+      </w:r>
+      <w:r>
+        <w:rPr>
+          <w:sz w:val="24"/>
+        </w:rPr>
+        <w:t>Magee</w:t>
+      </w:r>
+    </w:p>
+    <w:p>
+      <w:pPr>
+        <w:rPr>
+          <w:sz w:val="24"/>
+        </w:rPr>
+      </w:pPr>
+      <w:r>
+        <w:rPr>
+          <w:sz w:val="24"/>
+        </w:rPr>
+        <w:t xml:space="preserve">Anna </w:t>
+      </w:r>
+      <w:r>
+        <w:rPr>
+          <w:sz w:val="24"/>
+        </w:rPr>
+        <w:t>Bajkowsky</w:t>
+      </w:r>
+    </w:p>
+    <w:p>
+      <w:pPr>
+        <w:rPr>
+          <w:sz w:val="24"/>
+        </w:rPr>
+      </w:pPr>
+      <w:r>
+        <w:rPr>
+          <w:sz w:val="24"/>
+        </w:rPr>
+        <w:t>Julian</w:t>
+      </w:r>
+      <w:r>
+        <w:rPr>
+          <w:sz w:val="24"/>
+        </w:rPr>
+        <w:t xml:space="preserve"> Rowe</w:t>
+      </w:r>
+    </w:p>
+    <w:p>
+      <w:pPr>
+        <w:rPr>
+          <w:sz w:val="24"/>
+        </w:rPr>
+      </w:pPr>
+      <w:r>
+        <w:rPr>
+          <w:sz w:val="24"/>
+        </w:rPr>
+        <w:t>Erica</w:t>
+      </w:r>
+      <w:r>
+        <w:rPr>
+          <w:sz w:val="24"/>
+        </w:rPr>
+        <w:t xml:space="preserve"> Isenberg</w:t>
+      </w:r>
+    </w:p>
+    <w:p>
+      <w:pPr>
+        <w:rPr>
+          <w:sz w:val="24"/>
+        </w:rPr>
+      </w:pPr>
+      <w:r>
+        <w:rPr>
+          <w:sz w:val="24"/>
+        </w:rPr>
+        <w:t>Katie</w:t>
+      </w:r>
+      <w:r>
+        <w:rPr>
+          <w:sz w:val="24"/>
+        </w:rPr>
+        <w:t xml:space="preserve"> </w:t>
+      </w:r>
+      <w:r>
+        <w:rPr>
+          <w:sz w:val="24"/>
+        </w:rPr>
+        <w:t>Jones</w:t>
+      </w:r>
+    </w:p>
+    <w:p>
+      <w:pPr>
+        <w:rPr>
+          <w:sz w:val="24"/>
+        </w:rPr>
+      </w:pPr>
+      <w:r>
+        <w:rPr>
+          <w:sz w:val="24"/>
+        </w:rPr>
+        <w:t>Ryan Filas</w:t>
+      </w:r>
+    </w:p>
+    <w:p>
+      <w:pPr>
+        <w:rPr>
+          <w:sz w:val="24"/>
+        </w:rPr>
+      </w:pPr>
+      <w:r>
+        <w:rPr>
+          <w:sz w:val="24"/>
+        </w:rPr>
+        <w:t>Evan</w:t>
+      </w:r>
+      <w:r>
+        <w:rPr>
+          <w:sz w:val="24"/>
+        </w:rPr>
+        <w:t xml:space="preserve"> Griffin</w:t>
+      </w:r>
+    </w:p>
+    <w:p>
+      <w:pPr>
+        <w:rPr>
+          <w:sz w:val="24"/>
+        </w:rPr>
+      </w:pPr>
+      <w:r>
+        <w:rPr>
+          <w:sz w:val="24"/>
+        </w:rPr>
+        <w:t xml:space="preserve">Matt </w:t>
+      </w:r>
+      <w:r>
+        <w:rPr>
+          <w:sz w:val="24"/>
+        </w:rPr>
+        <w:t>Dubov</w:t>
+      </w:r>
+    </w:p>
+    <w:p>
+      <w:pPr>
+        <w:rPr>
+          <w:sz w:val="24"/>
+        </w:rPr>
+      </w:pPr>
     </w:p>
     <w:sectPr>
       <w:pgSz w:w="12240" w:h="15840"/>

</xml_diff>